<commit_message>
Nomber contract read only
</commit_message>
<xml_diff>
--- a/Documentation/DIPLOM/Сover.docx
+++ b/Documentation/DIPLOM/Сover.docx
@@ -557,8 +557,22 @@
                                   <w:color w:val="auto"/>
                                   <w:sz w:val="20"/>
                                   <w:szCs w:val="20"/>
+                                  <w:lang w:val="en-US"/>
                                 </w:rPr>
-                                <w:t> </w:t>
+                                <w:t xml:space="preserve"> </w:t>
+                              </w:r>
+                              <w:r>
+                                <w:rPr>
+                                  <w:rStyle w:val="a6"/>
+                                  <w:rFonts w:ascii="GOST type B" w:eastAsia="Calibri" w:hAnsi="GOST type B"/>
+                                  <w:b w:val="0"/>
+                                  <w:bCs w:val="0"/>
+                                  <w:color w:val="auto"/>
+                                  <w:sz w:val="20"/>
+                                  <w:szCs w:val="20"/>
+                                  <w:lang w:val="ru-RU"/>
+                                </w:rPr>
+                                <w:t>ПЗ</w:t>
                               </w:r>
                               <w:r>
                                 <w:rPr>
@@ -853,8 +867,22 @@
                             <w:color w:val="auto"/>
                             <w:sz w:val="20"/>
                             <w:szCs w:val="20"/>
+                            <w:lang w:val="en-US"/>
                           </w:rPr>
-                          <w:t> </w:t>
+                          <w:t xml:space="preserve"> </w:t>
+                        </w:r>
+                        <w:r>
+                          <w:rPr>
+                            <w:rStyle w:val="a6"/>
+                            <w:rFonts w:ascii="GOST type B" w:eastAsia="Calibri" w:hAnsi="GOST type B"/>
+                            <w:b w:val="0"/>
+                            <w:bCs w:val="0"/>
+                            <w:color w:val="auto"/>
+                            <w:sz w:val="20"/>
+                            <w:szCs w:val="20"/>
+                            <w:lang w:val="ru-RU"/>
+                          </w:rPr>
+                          <w:t>ПЗ</w:t>
                         </w:r>
                         <w:r>
                           <w:rPr>
@@ -1205,6 +1233,50 @@
     <w:lsdException w:name="Subtitle" w:qFormat="1"/>
     <w:lsdException w:name="Strong" w:qFormat="1"/>
     <w:lsdException w:name="Emphasis" w:qFormat="1"/>
+    <w:lsdException w:name="Normal Table" w:semiHidden="1" w:unhideWhenUsed="1"/>
+    <w:lsdException w:name="Table Simple 1" w:semiHidden="1" w:unhideWhenUsed="1"/>
+    <w:lsdException w:name="Table Simple 2" w:semiHidden="1" w:unhideWhenUsed="1"/>
+    <w:lsdException w:name="Table Simple 3" w:semiHidden="1" w:unhideWhenUsed="1"/>
+    <w:lsdException w:name="Table Classic 1" w:semiHidden="1" w:unhideWhenUsed="1"/>
+    <w:lsdException w:name="Table Classic 2" w:semiHidden="1" w:unhideWhenUsed="1"/>
+    <w:lsdException w:name="Table Classic 3" w:semiHidden="1" w:unhideWhenUsed="1"/>
+    <w:lsdException w:name="Table Classic 4" w:semiHidden="1" w:unhideWhenUsed="1"/>
+    <w:lsdException w:name="Table Colorful 1" w:semiHidden="1" w:unhideWhenUsed="1"/>
+    <w:lsdException w:name="Table Colorful 2" w:semiHidden="1" w:unhideWhenUsed="1"/>
+    <w:lsdException w:name="Table Colorful 3" w:semiHidden="1" w:unhideWhenUsed="1"/>
+    <w:lsdException w:name="Table Columns 1" w:semiHidden="1" w:unhideWhenUsed="1"/>
+    <w:lsdException w:name="Table Columns 2" w:semiHidden="1" w:unhideWhenUsed="1"/>
+    <w:lsdException w:name="Table Columns 3" w:semiHidden="1" w:unhideWhenUsed="1"/>
+    <w:lsdException w:name="Table Columns 4" w:semiHidden="1" w:unhideWhenUsed="1"/>
+    <w:lsdException w:name="Table Columns 5" w:semiHidden="1" w:unhideWhenUsed="1"/>
+    <w:lsdException w:name="Table Grid 1" w:semiHidden="1" w:unhideWhenUsed="1"/>
+    <w:lsdException w:name="Table Grid 2" w:semiHidden="1" w:unhideWhenUsed="1"/>
+    <w:lsdException w:name="Table Grid 3" w:semiHidden="1" w:unhideWhenUsed="1"/>
+    <w:lsdException w:name="Table Grid 4" w:semiHidden="1" w:unhideWhenUsed="1"/>
+    <w:lsdException w:name="Table Grid 5" w:semiHidden="1" w:unhideWhenUsed="1"/>
+    <w:lsdException w:name="Table Grid 6" w:semiHidden="1" w:unhideWhenUsed="1"/>
+    <w:lsdException w:name="Table Grid 7" w:semiHidden="1" w:unhideWhenUsed="1"/>
+    <w:lsdException w:name="Table Grid 8" w:semiHidden="1" w:unhideWhenUsed="1"/>
+    <w:lsdException w:name="Table List 1" w:semiHidden="1" w:unhideWhenUsed="1"/>
+    <w:lsdException w:name="Table List 2" w:semiHidden="1" w:unhideWhenUsed="1"/>
+    <w:lsdException w:name="Table List 3" w:semiHidden="1" w:unhideWhenUsed="1"/>
+    <w:lsdException w:name="Table List 4" w:semiHidden="1" w:unhideWhenUsed="1"/>
+    <w:lsdException w:name="Table List 5" w:semiHidden="1" w:unhideWhenUsed="1"/>
+    <w:lsdException w:name="Table List 6" w:semiHidden="1" w:unhideWhenUsed="1"/>
+    <w:lsdException w:name="Table List 7" w:semiHidden="1" w:unhideWhenUsed="1"/>
+    <w:lsdException w:name="Table List 8" w:semiHidden="1" w:unhideWhenUsed="1"/>
+    <w:lsdException w:name="Table 3D effects 1" w:semiHidden="1" w:unhideWhenUsed="1"/>
+    <w:lsdException w:name="Table 3D effects 2" w:semiHidden="1" w:unhideWhenUsed="1"/>
+    <w:lsdException w:name="Table 3D effects 3" w:semiHidden="1" w:unhideWhenUsed="1"/>
+    <w:lsdException w:name="Table Contemporary" w:semiHidden="1" w:unhideWhenUsed="1"/>
+    <w:lsdException w:name="Table Elegant" w:semiHidden="1" w:unhideWhenUsed="1"/>
+    <w:lsdException w:name="Table Professional" w:semiHidden="1" w:unhideWhenUsed="1"/>
+    <w:lsdException w:name="Table Subtle 1" w:semiHidden="1" w:unhideWhenUsed="1"/>
+    <w:lsdException w:name="Table Subtle 2" w:semiHidden="1" w:unhideWhenUsed="1"/>
+    <w:lsdException w:name="Table Web 1" w:semiHidden="1" w:unhideWhenUsed="1"/>
+    <w:lsdException w:name="Table Web 2" w:semiHidden="1" w:unhideWhenUsed="1"/>
+    <w:lsdException w:name="Table Web 3" w:semiHidden="1" w:unhideWhenUsed="1"/>
+    <w:lsdException w:name="Table Theme" w:semiHidden="1" w:unhideWhenUsed="1"/>
     <w:lsdException w:name="Placeholder Text" w:semiHidden="1" w:uiPriority="99"/>
     <w:lsdException w:name="No Spacing" w:uiPriority="1" w:qFormat="1"/>
     <w:lsdException w:name="Light Shading" w:uiPriority="60"/>
@@ -1526,11 +1598,15 @@
   </w:style>
   <w:style w:type="character" w:default="1" w:styleId="a0">
     <w:name w:val="Default Paragraph Font"/>
+    <w:uiPriority w:val="1"/>
     <w:semiHidden/>
+    <w:unhideWhenUsed/>
   </w:style>
   <w:style w:type="table" w:default="1" w:styleId="a1">
     <w:name w:val="Normal Table"/>
+    <w:uiPriority w:val="99"/>
     <w:semiHidden/>
+    <w:unhideWhenUsed/>
     <w:tblPr>
       <w:tblInd w:w="0" w:type="dxa"/>
       <w:tblCellMar>
@@ -1543,7 +1619,9 @@
   </w:style>
   <w:style w:type="numbering" w:default="1" w:styleId="a2">
     <w:name w:val="No List"/>
+    <w:uiPriority w:val="99"/>
     <w:semiHidden/>
+    <w:unhideWhenUsed/>
   </w:style>
   <w:style w:type="table" w:styleId="6">
     <w:name w:val="Table Grid 6"/>
@@ -1858,7 +1936,7 @@
       <w:sz w:val="28"/>
     </w:rPr>
   </w:style>
-  <w:style w:type="paragraph" w:styleId="a5">
+  <w:style w:type="paragraph" w:customStyle="1" w:styleId="a5">
     <w:name w:val="Название"/>
     <w:basedOn w:val="a"/>
     <w:qFormat/>

</xml_diff>